<commit_message>
Updated Code adding in New varabiles of flat lists
</commit_message>
<xml_diff>
--- a/11 SEN Assessment 1.docx
+++ b/11 SEN Assessment 1.docx
@@ -1663,10 +1663,10 @@
           <w:noProof/>
         </w:rPr>
         <w:drawing>
-          <wp:inline distT="0" distB="0" distL="0" distR="0" wp14:anchorId="3A107499" wp14:editId="263BBB2A">
-            <wp:extent cx="6130925" cy="2341880"/>
-            <wp:effectExtent l="0" t="0" r="3175" b="0"/>
-            <wp:docPr id="355625034" name="Picture 1"/>
+          <wp:inline distT="0" distB="0" distL="0" distR="0" wp14:anchorId="006EF213" wp14:editId="4F3E8C47">
+            <wp:extent cx="6130925" cy="3878580"/>
+            <wp:effectExtent l="0" t="0" r="3175" b="7620"/>
+            <wp:docPr id="1884543905" name="Picture 1"/>
             <wp:cNvGraphicFramePr>
               <a:graphicFrameLocks xmlns:a="http://schemas.openxmlformats.org/drawingml/2006/main" noChangeAspect="1"/>
             </wp:cNvGraphicFramePr>
@@ -1674,11 +1674,17 @@
               <a:graphicData uri="http://schemas.openxmlformats.org/drawingml/2006/picture">
                 <pic:pic xmlns:pic="http://schemas.openxmlformats.org/drawingml/2006/picture">
                   <pic:nvPicPr>
-                    <pic:cNvPr id="355625034" name=""/>
+                    <pic:cNvPr id="1884543905" name="Picture 1884543905"/>
                     <pic:cNvPicPr/>
                   </pic:nvPicPr>
                   <pic:blipFill>
-                    <a:blip r:embed="rId11"/>
+                    <a:blip r:embed="rId11">
+                      <a:extLst>
+                        <a:ext uri="{28A0092B-C50C-407E-A947-70E740481C1C}">
+                          <a14:useLocalDpi xmlns:a14="http://schemas.microsoft.com/office/drawing/2010/main" val="0"/>
+                        </a:ext>
+                      </a:extLst>
+                    </a:blip>
                     <a:stretch>
                       <a:fillRect/>
                     </a:stretch>
@@ -1686,7 +1692,7 @@
                   <pic:spPr>
                     <a:xfrm>
                       <a:off x="0" y="0"/>
-                      <a:ext cx="6130925" cy="2341880"/>
+                      <a:ext cx="6130925" cy="3878580"/>
                     </a:xfrm>
                     <a:prstGeom prst="rect">
                       <a:avLst/>
@@ -1797,10 +1803,10 @@
           <w:b/>
           <w:bCs/>
         </w:rPr>
-        <w:t>Hangman</w:t>
-      </w:r>
-      <w:r>
-        <w:t xml:space="preserve"> will be the top-level mainline that starts the game.</w:t>
+        <w:t xml:space="preserve">Connections </w:t>
+      </w:r>
+      <w:r>
+        <w:t>will be the top-level mainline that starts the game.</w:t>
       </w:r>
     </w:p>
     <w:p>
@@ -1812,25 +1818,23 @@
           <w:b/>
           <w:bCs/>
         </w:rPr>
-        <w:t>Get Random Word</w:t>
-      </w:r>
-      <w:r>
-        <w:t xml:space="preserve"> will be a function that selects a secret word for the game.</w:t>
-      </w:r>
-    </w:p>
-    <w:p>
-      <w:pPr>
-        <w:pStyle w:val="ListParagraph"/>
-      </w:pPr>
+        <w:t xml:space="preserve">Get </w:t>
+      </w:r>
       <w:r>
         <w:rPr>
           <w:b/>
           <w:bCs/>
         </w:rPr>
-        <w:t>Play Game</w:t>
-      </w:r>
-      <w:r>
-        <w:t xml:space="preserve"> is the main game loop where the gameplay occurs, including getting guesses and updating the game state. It continues until the player runs out of attempts or guesses the word.</w:t>
+        <w:t>Categories</w:t>
+      </w:r>
+      <w:r>
+        <w:t xml:space="preserve"> will be a function </w:t>
+      </w:r>
+      <w:r>
+        <w:t xml:space="preserve">that creates Category for my </w:t>
+      </w:r>
+      <w:r>
+        <w:t>game.</w:t>
       </w:r>
     </w:p>
     <w:p>
@@ -1842,18 +1846,13 @@
           <w:b/>
           <w:bCs/>
         </w:rPr>
-        <w:t>Display Game State</w:t>
-      </w:r>
-      <w:r>
-        <w:t xml:space="preserve"> will show the </w:t>
-      </w:r>
-      <w:proofErr w:type="gramStart"/>
-      <w:r>
-        <w:t>current status</w:t>
-      </w:r>
-      <w:proofErr w:type="gramEnd"/>
-      <w:r>
-        <w:t xml:space="preserve"> of the word being guessed and the remaining attempts.</w:t>
+        <w:t xml:space="preserve">Create Grid </w:t>
+      </w:r>
+      <w:r>
+        <w:t xml:space="preserve">will be a function that creates a 4x4 grid for my </w:t>
+      </w:r>
+      <w:r>
+        <w:t>game.</w:t>
       </w:r>
     </w:p>
     <w:p>
@@ -1865,10 +1864,16 @@
           <w:b/>
           <w:bCs/>
         </w:rPr>
-        <w:t>Get Guess</w:t>
-      </w:r>
-      <w:r>
-        <w:t>: This function simply gets a letter guess from the player.</w:t>
+        <w:t>Play Game</w:t>
+      </w:r>
+      <w:r>
+        <w:t xml:space="preserve"> is the main game loop where the gameplay occurs, including getting guesses and updating the game state</w:t>
+      </w:r>
+      <w:r>
+        <w:t xml:space="preserve"> and grid</w:t>
+      </w:r>
+      <w:r>
+        <w:t>. It continues until the player runs out of attempts or guesses the word.</w:t>
       </w:r>
     </w:p>
     <w:p>
@@ -1880,10 +1885,19 @@
           <w:b/>
           <w:bCs/>
         </w:rPr>
-        <w:t>Update Guessed Letters</w:t>
-      </w:r>
-      <w:r>
-        <w:t xml:space="preserve"> will be the function updates the set of letters that the player has guessed.</w:t>
+        <w:t>Display Game State</w:t>
+      </w:r>
+      <w:r>
+        <w:t xml:space="preserve"> will show the </w:t>
+      </w:r>
+      <w:r>
+        <w:t>status</w:t>
+      </w:r>
+      <w:r>
+        <w:t xml:space="preserve"> of the word being guessed and the remaining attempts</w:t>
+      </w:r>
+      <w:r>
+        <w:t xml:space="preserve"> of the players.</w:t>
       </w:r>
     </w:p>
     <w:p>
@@ -1895,13 +1909,22 @@
           <w:b/>
           <w:bCs/>
         </w:rPr>
-        <w:t>Check Win</w:t>
-      </w:r>
-      <w:r>
-        <w:t xml:space="preserve"> will</w:t>
-      </w:r>
-      <w:r>
-        <w:t xml:space="preserve"> determine whether the guessed letters match the secret word, indicating a win.</w:t>
+        <w:t>Get Guess</w:t>
+      </w:r>
+      <w:r>
+        <w:t>: This function simply get</w:t>
+      </w:r>
+      <w:r>
+        <w:t xml:space="preserve">s </w:t>
+      </w:r>
+      <w:r>
+        <w:t>4 guesses</w:t>
+      </w:r>
+      <w:r>
+        <w:t xml:space="preserve"> from the </w:t>
+      </w:r>
+      <w:r>
+        <w:t>player.</w:t>
       </w:r>
     </w:p>
     <w:p>
@@ -1913,36 +1936,81 @@
           <w:b/>
           <w:bCs/>
         </w:rPr>
+        <w:t xml:space="preserve">Update </w:t>
+      </w:r>
+      <w:r>
+        <w:rPr>
+          <w:b/>
+          <w:bCs/>
+        </w:rPr>
+        <w:t>Categories Checks</w:t>
+      </w:r>
+      <w:r>
+        <w:t xml:space="preserve"> If the gu</w:t>
+      </w:r>
+      <w:r>
+        <w:t xml:space="preserve">ess is invalid or valid and changes the </w:t>
+      </w:r>
+      <w:proofErr w:type="gramStart"/>
+      <w:r>
+        <w:t>category</w:t>
+      </w:r>
+      <w:proofErr w:type="gramEnd"/>
+    </w:p>
+    <w:p>
+      <w:pPr>
+        <w:pStyle w:val="ListParagraph"/>
+      </w:pPr>
+      <w:r>
+        <w:rPr>
+          <w:b/>
+          <w:bCs/>
+        </w:rPr>
+        <w:t xml:space="preserve">End Game on WIN or Lose </w:t>
+      </w:r>
+      <w:r>
+        <w:t>w</w:t>
+      </w:r>
+      <w:r>
+        <w:t>ill</w:t>
+      </w:r>
+      <w:r>
+        <w:t xml:space="preserve"> determine whether the guessed </w:t>
+      </w:r>
+      <w:r>
+        <w:t xml:space="preserve">categories have all been guessed correctly </w:t>
+      </w:r>
+      <w:r>
+        <w:t>indicating a win</w:t>
+      </w:r>
+      <w:r>
+        <w:t>, or they have been guessed incorrectly.</w:t>
+      </w:r>
+    </w:p>
+    <w:p>
+      <w:pPr>
+        <w:pStyle w:val="ListParagraph"/>
+      </w:pPr>
+      <w:r>
+        <w:rPr>
+          <w:b/>
+          <w:bCs/>
+        </w:rPr>
         <w:t>Play Again Prompt</w:t>
       </w:r>
       <w:r>
-        <w:t>: After the game concludes, this prompts the player to start a new game or exit.</w:t>
+        <w:t>: After the game concludes, this</w:t>
+      </w:r>
+      <w:r>
+        <w:t xml:space="preserve"> asks the player if they would like to play again or stop playing</w:t>
+      </w:r>
+      <w:r>
+        <w:t>.</w:t>
       </w:r>
     </w:p>
     <w:p>
       <w:pPr>
         <w:ind w:left="360"/>
-      </w:pPr>
-    </w:p>
-    <w:p>
-      <w:pPr>
-        <w:autoSpaceDE w:val="0"/>
-        <w:autoSpaceDN w:val="0"/>
-        <w:spacing w:after="0" w:line="240" w:lineRule="auto"/>
-      </w:pPr>
-    </w:p>
-    <w:p>
-      <w:pPr>
-        <w:autoSpaceDE w:val="0"/>
-        <w:autoSpaceDN w:val="0"/>
-        <w:spacing w:after="0" w:line="240" w:lineRule="auto"/>
-      </w:pPr>
-    </w:p>
-    <w:p>
-      <w:pPr>
-        <w:autoSpaceDE w:val="0"/>
-        <w:autoSpaceDN w:val="0"/>
-        <w:spacing w:after="0" w:line="240" w:lineRule="auto"/>
       </w:pPr>
     </w:p>
     <w:p>
@@ -1965,9 +2033,6 @@
           <w:szCs w:val="34"/>
         </w:rPr>
       </w:pPr>
-      <w:r>
-        <w:br w:type="page"/>
-      </w:r>
     </w:p>
     <w:p>
       <w:pPr>
@@ -1975,7 +2040,6 @@
       </w:pPr>
       <w:bookmarkStart w:id="3" w:name="_Toc150971425"/>
       <w:r>
-        <w:lastRenderedPageBreak/>
         <w:t>Algorithm Design</w:t>
       </w:r>
       <w:bookmarkEnd w:id="3"/>
@@ -1995,14 +2059,12 @@
         </w:rPr>
         <w:t>The mainline logic of the '</w:t>
       </w:r>
-      <w:proofErr w:type="spellStart"/>
       <w:r>
         <w:rPr>
           <w:szCs w:val="20"/>
         </w:rPr>
-        <w:t>HangPy</w:t>
-      </w:r>
-      <w:proofErr w:type="spellEnd"/>
+        <w:t>Connections</w:t>
+      </w:r>
       <w:r>
         <w:rPr>
           <w:szCs w:val="20"/>
@@ -2084,7 +2146,47 @@
           <w:szCs w:val="20"/>
           <w:lang w:eastAsia="en-GB"/>
         </w:rPr>
-        <w:t>Start the game by initializing the list of words, the number of attempts, and other necessary game states.</w:t>
+        <w:t xml:space="preserve">Start the game by initializing the </w:t>
+      </w:r>
+      <w:r>
+        <w:rPr>
+          <w:rFonts w:eastAsia="Times New Roman" w:cs="Arial"/>
+          <w:color w:val="000000" w:themeColor="text1"/>
+          <w:spacing w:val="0"/>
+          <w:szCs w:val="20"/>
+          <w:lang w:eastAsia="en-GB"/>
+        </w:rPr>
+        <w:t>four randomly chosen categories</w:t>
+      </w:r>
+      <w:r>
+        <w:rPr>
+          <w:rFonts w:eastAsia="Times New Roman" w:cs="Arial"/>
+          <w:color w:val="000000" w:themeColor="text1"/>
+          <w:spacing w:val="0"/>
+          <w:szCs w:val="20"/>
+          <w:lang w:eastAsia="en-GB"/>
+        </w:rPr>
+        <w:t xml:space="preserve">, the </w:t>
+      </w:r>
+      <w:r>
+        <w:rPr>
+          <w:rFonts w:eastAsia="Times New Roman" w:cs="Arial"/>
+          <w:color w:val="000000" w:themeColor="text1"/>
+          <w:spacing w:val="0"/>
+          <w:szCs w:val="20"/>
+          <w:lang w:eastAsia="en-GB"/>
+        </w:rPr>
+        <w:t>four attempts</w:t>
+      </w:r>
+      <w:r>
+        <w:rPr>
+          <w:rFonts w:eastAsia="Times New Roman" w:cs="Arial"/>
+          <w:color w:val="000000" w:themeColor="text1"/>
+          <w:spacing w:val="0"/>
+          <w:szCs w:val="20"/>
+          <w:lang w:eastAsia="en-GB"/>
+        </w:rPr>
+        <w:t>, and other necessary game states.</w:t>
       </w:r>
     </w:p>
     <w:p>
@@ -2152,28 +2254,9 @@
           <w:szCs w:val="20"/>
           <w:lang w:eastAsia="en-GB"/>
         </w:rPr>
-        <w:t>Select a secret word using the </w:t>
-      </w:r>
-      <w:r>
-        <w:rPr>
-          <w:rFonts w:ascii="0xProto" w:eastAsia="Times New Roman" w:hAnsi="0xProto" w:cs="Arial"/>
-          <w:color w:val="000000" w:themeColor="text1"/>
-          <w:spacing w:val="0"/>
-          <w:szCs w:val="20"/>
-          <w:lang w:eastAsia="en-GB"/>
-        </w:rPr>
-        <w:t xml:space="preserve">Get </w:t>
-      </w:r>
-      <w:r>
-        <w:rPr>
-          <w:rFonts w:ascii="0xProto" w:eastAsia="Times New Roman" w:hAnsi="0xProto" w:cstheme="minorHAnsi"/>
-          <w:color w:val="002060"/>
-          <w:spacing w:val="0"/>
-          <w:szCs w:val="20"/>
-          <w:lang w:eastAsia="en-GB"/>
-        </w:rPr>
-        <w:t>Random Word</w:t>
-      </w:r>
+        <w:t xml:space="preserve">Provides the user with instructions on how to play the </w:t>
+      </w:r>
+      <w:proofErr w:type="gramStart"/>
       <w:r>
         <w:rPr>
           <w:rFonts w:eastAsia="Times New Roman" w:cs="Arial"/>
@@ -2182,8 +2265,109 @@
           <w:szCs w:val="20"/>
           <w:lang w:eastAsia="en-GB"/>
         </w:rPr>
-        <w:t> function.</w:t>
-      </w:r>
+        <w:t>game</w:t>
+      </w:r>
+      <w:proofErr w:type="gramEnd"/>
+      <w:r>
+        <w:rPr>
+          <w:rFonts w:eastAsia="Times New Roman" w:cs="Arial"/>
+          <w:color w:val="000000" w:themeColor="text1"/>
+          <w:spacing w:val="0"/>
+          <w:szCs w:val="20"/>
+          <w:lang w:eastAsia="en-GB"/>
+        </w:rPr>
+        <w:t xml:space="preserve"> </w:t>
+      </w:r>
+    </w:p>
+    <w:p>
+      <w:pPr>
+        <w:widowControl/>
+        <w:numPr>
+          <w:ilvl w:val="1"/>
+          <w:numId w:val="3"/>
+        </w:numPr>
+        <w:spacing w:after="0" w:line="240" w:lineRule="auto"/>
+        <w:ind w:right="240"/>
+        <w:rPr>
+          <w:rFonts w:eastAsia="Times New Roman" w:cs="Arial"/>
+          <w:color w:val="000000" w:themeColor="text1"/>
+          <w:spacing w:val="0"/>
+          <w:szCs w:val="20"/>
+          <w:lang w:eastAsia="en-GB"/>
+        </w:rPr>
+      </w:pPr>
+      <w:r>
+        <w:rPr>
+          <w:rFonts w:eastAsia="Times New Roman" w:cs="Arial"/>
+          <w:color w:val="000000" w:themeColor="text1"/>
+          <w:spacing w:val="0"/>
+          <w:szCs w:val="20"/>
+          <w:lang w:eastAsia="en-GB"/>
+        </w:rPr>
+        <w:t xml:space="preserve">Displays the original Grid with 12 randomized </w:t>
+      </w:r>
+      <w:proofErr w:type="gramStart"/>
+      <w:r>
+        <w:rPr>
+          <w:rFonts w:eastAsia="Times New Roman" w:cs="Arial"/>
+          <w:color w:val="000000" w:themeColor="text1"/>
+          <w:spacing w:val="0"/>
+          <w:szCs w:val="20"/>
+          <w:lang w:eastAsia="en-GB"/>
+        </w:rPr>
+        <w:t>words</w:t>
+      </w:r>
+      <w:proofErr w:type="gramEnd"/>
+    </w:p>
+    <w:p>
+      <w:pPr>
+        <w:widowControl/>
+        <w:numPr>
+          <w:ilvl w:val="1"/>
+          <w:numId w:val="3"/>
+        </w:numPr>
+        <w:spacing w:after="0" w:line="240" w:lineRule="auto"/>
+        <w:ind w:right="240"/>
+        <w:rPr>
+          <w:rFonts w:eastAsia="Times New Roman" w:cs="Arial"/>
+          <w:color w:val="000000" w:themeColor="text1"/>
+          <w:spacing w:val="0"/>
+          <w:szCs w:val="20"/>
+          <w:lang w:eastAsia="en-GB"/>
+        </w:rPr>
+      </w:pPr>
+      <w:r>
+        <w:rPr>
+          <w:rFonts w:eastAsia="Times New Roman" w:cs="Arial"/>
+          <w:color w:val="000000" w:themeColor="text1"/>
+          <w:spacing w:val="0"/>
+          <w:szCs w:val="20"/>
+          <w:lang w:eastAsia="en-GB"/>
+        </w:rPr>
+        <w:t xml:space="preserve">Asks for </w:t>
+      </w:r>
+      <w:r>
+        <w:rPr>
+          <w:rFonts w:eastAsia="Times New Roman" w:cs="Arial"/>
+          <w:color w:val="000000" w:themeColor="text1"/>
+          <w:spacing w:val="0"/>
+          <w:szCs w:val="20"/>
+          <w:lang w:eastAsia="en-GB"/>
+        </w:rPr>
+        <w:t xml:space="preserve">4 words from a </w:t>
+      </w:r>
+      <w:proofErr w:type="gramStart"/>
+      <w:r>
+        <w:rPr>
+          <w:rFonts w:eastAsia="Times New Roman" w:cs="Arial"/>
+          <w:color w:val="000000" w:themeColor="text1"/>
+          <w:spacing w:val="0"/>
+          <w:szCs w:val="20"/>
+          <w:lang w:eastAsia="en-GB"/>
+        </w:rPr>
+        <w:t>player</w:t>
+      </w:r>
+      <w:proofErr w:type="gramEnd"/>
     </w:p>
     <w:p>
       <w:pPr>
@@ -2210,7 +2394,27 @@
           <w:szCs w:val="20"/>
           <w:lang w:eastAsia="en-GB"/>
         </w:rPr>
-        <w:t>Begin the main game loop which continues until the player guesses the word or runs out of attempts.</w:t>
+        <w:t xml:space="preserve">Begin the main game loop which continues until the player guesses </w:t>
+      </w:r>
+      <w:r>
+        <w:rPr>
+          <w:rFonts w:eastAsia="Times New Roman" w:cs="Arial"/>
+          <w:color w:val="000000" w:themeColor="text1"/>
+          <w:spacing w:val="0"/>
+          <w:szCs w:val="20"/>
+          <w:lang w:eastAsia="en-GB"/>
+        </w:rPr>
+        <w:t>all the correct words in the same category</w:t>
+      </w:r>
+      <w:r>
+        <w:rPr>
+          <w:rFonts w:eastAsia="Times New Roman" w:cs="Arial"/>
+          <w:color w:val="000000" w:themeColor="text1"/>
+          <w:spacing w:val="0"/>
+          <w:szCs w:val="20"/>
+          <w:lang w:eastAsia="en-GB"/>
+        </w:rPr>
+        <w:t xml:space="preserve"> or runs out of attempts.</w:t>
       </w:r>
     </w:p>
     <w:p>
@@ -2402,7 +2606,17 @@
           <w:szCs w:val="20"/>
           <w:lang w:eastAsia="en-GB"/>
         </w:rPr>
-        <w:t>Update Guessed Letters</w:t>
+        <w:t>Update Guess</w:t>
+      </w:r>
+      <w:r>
+        <w:rPr>
+          <w:rFonts w:ascii="0xProto" w:eastAsia="Times New Roman" w:hAnsi="0xProto" w:cstheme="minorHAnsi"/>
+          <w:color w:val="002060"/>
+          <w:spacing w:val="0"/>
+          <w:szCs w:val="20"/>
+          <w:lang w:eastAsia="en-GB"/>
+        </w:rPr>
+        <w:t>es</w:t>
       </w:r>
       <w:r>
         <w:rPr>
@@ -2412,7 +2626,17 @@
           <w:szCs w:val="20"/>
           <w:lang w:eastAsia="en-GB"/>
         </w:rPr>
-        <w:t> function to add it to the list of guessed letters.</w:t>
+        <w:t> function to add it to</w:t>
+      </w:r>
+      <w:r>
+        <w:rPr>
+          <w:rFonts w:eastAsia="Times New Roman" w:cs="Arial"/>
+          <w:color w:val="000000" w:themeColor="text1"/>
+          <w:spacing w:val="0"/>
+          <w:szCs w:val="20"/>
+          <w:lang w:eastAsia="en-GB"/>
+        </w:rPr>
+        <w:t xml:space="preserve"> the grid if correct.</w:t>
       </w:r>
     </w:p>
     <w:p>
@@ -2587,8 +2811,30 @@
           <w:szCs w:val="20"/>
           <w:lang w:eastAsia="en-GB"/>
         </w:rPr>
-        <w:t>Once out of the loop, display a win or loss message.</w:t>
-      </w:r>
+        <w:t>Once out of the loop, display a win or loss message</w:t>
+      </w:r>
+      <w:r>
+        <w:rPr>
+          <w:rFonts w:eastAsia="Times New Roman" w:cs="Arial"/>
+          <w:color w:val="000000" w:themeColor="text1"/>
+          <w:spacing w:val="0"/>
+          <w:szCs w:val="20"/>
+          <w:lang w:eastAsia="en-GB"/>
+        </w:rPr>
+        <w:t xml:space="preserve"> to the </w:t>
+      </w:r>
+      <w:proofErr w:type="gramStart"/>
+      <w:r>
+        <w:rPr>
+          <w:rFonts w:eastAsia="Times New Roman" w:cs="Arial"/>
+          <w:color w:val="000000" w:themeColor="text1"/>
+          <w:spacing w:val="0"/>
+          <w:szCs w:val="20"/>
+          <w:lang w:eastAsia="en-GB"/>
+        </w:rPr>
+        <w:t>player</w:t>
+      </w:r>
+      <w:proofErr w:type="gramEnd"/>
     </w:p>
     <w:p>
       <w:pPr>
@@ -2634,7 +2880,17 @@
           <w:szCs w:val="20"/>
           <w:lang w:eastAsia="en-GB"/>
         </w:rPr>
-        <w:t> function.</w:t>
+        <w:t> function</w:t>
+      </w:r>
+      <w:r>
+        <w:rPr>
+          <w:rFonts w:eastAsia="Times New Roman" w:cs="Arial"/>
+          <w:color w:val="000000" w:themeColor="text1"/>
+          <w:spacing w:val="0"/>
+          <w:szCs w:val="20"/>
+          <w:lang w:eastAsia="en-GB"/>
+        </w:rPr>
+        <w:t>.</w:t>
       </w:r>
     </w:p>
     <w:p>
@@ -2747,7 +3003,10 @@
       </w:r>
       <w:proofErr w:type="spellStart"/>
       <w:r>
-        <w:t>HangPy</w:t>
+        <w:t>Boss</w:t>
+      </w:r>
+      <w:r>
+        <w:t>nnections</w:t>
       </w:r>
       <w:proofErr w:type="spellEnd"/>
       <w:r>
@@ -2801,6 +3060,9 @@
           </wp:inline>
         </w:drawing>
       </w:r>
+      <w:r>
+        <w:tab/>
+      </w:r>
     </w:p>
     <w:p>
       <w:pPr>
@@ -3418,7 +3680,7 @@
                 <w:b w:val="0"/>
                 <w:bCs/>
               </w:rPr>
-              <w:t>attempts</w:t>
+              <w:t>Lives</w:t>
             </w:r>
           </w:p>
         </w:tc>
@@ -3470,7 +3732,13 @@
               <w:cnfStyle w:val="000000010000" w:firstRow="0" w:lastRow="0" w:firstColumn="0" w:lastColumn="0" w:oddVBand="0" w:evenVBand="0" w:oddHBand="0" w:evenHBand="1" w:firstRowFirstColumn="0" w:firstRowLastColumn="0" w:lastRowFirstColumn="0" w:lastRowLastColumn="0"/>
             </w:pPr>
             <w:r>
-              <w:t>1-2 digits</w:t>
+              <w:t>1-</w:t>
+            </w:r>
+            <w:r>
+              <w:t>4</w:t>
+            </w:r>
+            <w:r>
+              <w:t xml:space="preserve"> digits</w:t>
             </w:r>
           </w:p>
         </w:tc>
@@ -3483,7 +3751,7 @@
               <w:cnfStyle w:val="000000010000" w:firstRow="0" w:lastRow="0" w:firstColumn="0" w:lastColumn="0" w:oddVBand="0" w:evenVBand="0" w:oddHBand="0" w:evenHBand="1" w:firstRowFirstColumn="0" w:firstRowLastColumn="0" w:lastRowFirstColumn="0" w:lastRowLastColumn="0"/>
             </w:pPr>
             <w:r>
-              <w:t>Number of attempts left for incorrect guesses</w:t>
+              <w:t>Number of attempts for incorrect guesses</w:t>
             </w:r>
           </w:p>
         </w:tc>
@@ -3496,7 +3764,7 @@
               <w:cnfStyle w:val="000000010000" w:firstRow="0" w:lastRow="0" w:firstColumn="0" w:lastColumn="0" w:oddVBand="0" w:evenVBand="0" w:oddHBand="0" w:evenHBand="1" w:firstRowFirstColumn="0" w:firstRowLastColumn="0" w:lastRowFirstColumn="0" w:lastRowLastColumn="0"/>
             </w:pPr>
             <w:r>
-              <w:t>6</w:t>
+              <w:t>3 Lives left</w:t>
             </w:r>
           </w:p>
         </w:tc>
@@ -3509,7 +3777,7 @@
               <w:cnfStyle w:val="000000010000" w:firstRow="0" w:lastRow="0" w:firstColumn="0" w:lastColumn="0" w:oddVBand="0" w:evenVBand="0" w:oddHBand="0" w:evenHBand="1" w:firstRowFirstColumn="0" w:firstRowLastColumn="0" w:lastRowFirstColumn="0" w:lastRowLastColumn="0"/>
             </w:pPr>
             <w:r>
-              <w:t>0 to max number of attempts</w:t>
+              <w:t>At 0 the game ends</w:t>
             </w:r>
           </w:p>
         </w:tc>
@@ -5173,7 +5441,7 @@
           <w:noProof/>
         </w:rPr>
         <w:drawing>
-          <wp:inline distT="0" distB="0" distL="0" distR="0" wp14:anchorId="2B2B7076" wp14:editId="601821D7">
+          <wp:inline distT="0" distB="0" distL="0" distR="0" wp14:anchorId="2B2B7076" wp14:editId="22F3992D">
             <wp:extent cx="6130925" cy="3947795"/>
             <wp:effectExtent l="0" t="0" r="3175" b="1905"/>
             <wp:docPr id="1276686535" name="Picture 1" descr="A screenshot of a computer&#10;&#10;Description automatically generated"/>
@@ -5276,7 +5544,7 @@
           <w:noProof/>
         </w:rPr>
         <w:drawing>
-          <wp:inline distT="0" distB="0" distL="0" distR="0" wp14:anchorId="03DE4D91" wp14:editId="6D333228">
+          <wp:inline distT="0" distB="0" distL="0" distR="0" wp14:anchorId="03DE4D91" wp14:editId="71C4B8D4">
             <wp:extent cx="6130925" cy="3950335"/>
             <wp:effectExtent l="0" t="0" r="3175" b="0"/>
             <wp:docPr id="1696633967" name="Picture 2" descr="A screenshot of a computer&#10;&#10;Description automatically generated"/>
@@ -5496,7 +5764,7 @@
         </w:rPr>
         <w:lastRenderedPageBreak/>
         <w:drawing>
-          <wp:inline distT="0" distB="0" distL="0" distR="0" wp14:anchorId="149D492C" wp14:editId="7E786E7A">
+          <wp:inline distT="0" distB="0" distL="0" distR="0" wp14:anchorId="149D492C" wp14:editId="1EBA726E">
             <wp:extent cx="6130925" cy="4142105"/>
             <wp:effectExtent l="0" t="0" r="3175" b="0"/>
             <wp:docPr id="971520131" name="Picture 3" descr="A screenshot of a video game&#10;&#10;Description automatically generated"/>
@@ -8837,16 +9105,6 @@
 </file>
 
 <file path=customXml/item1.xml><?xml version="1.0" encoding="utf-8"?>
-<p:properties xmlns:p="http://schemas.microsoft.com/office/2006/metadata/properties" xmlns:xsi="http://www.w3.org/2001/XMLSchema-instance" xmlns:pc="http://schemas.microsoft.com/office/infopath/2007/PartnerControls">
-  <documentManagement/>
-</p:properties>
-</file>
-
-<file path=customXml/item2.xml><?xml version="1.0" encoding="utf-8"?>
-<b:Sources xmlns:b="http://schemas.openxmlformats.org/officeDocument/2006/bibliography" xmlns="http://schemas.openxmlformats.org/officeDocument/2006/bibliography" SelectedStyle="/APASixthEditionOfficeOnline.xsl" StyleName="APA" Version="6"/>
-</file>
-
-<file path=customXml/item3.xml><?xml version="1.0" encoding="utf-8"?>
 <ct:contentTypeSchema xmlns:ct="http://schemas.microsoft.com/office/2006/metadata/contentType" xmlns:ma="http://schemas.microsoft.com/office/2006/metadata/properties/metaAttributes" ct:_="" ma:_="" ma:contentTypeName="Document" ma:contentTypeID="0x010100C9884658AA63B945ADCDDDD85B9334BA" ma:contentTypeVersion="6" ma:contentTypeDescription="Create a new document." ma:contentTypeScope="" ma:versionID="625e771998142f3c84749c5406d1c809">
   <xsd:schema xmlns:xsd="http://www.w3.org/2001/XMLSchema" xmlns:xs="http://www.w3.org/2001/XMLSchema" xmlns:p="http://schemas.microsoft.com/office/2006/metadata/properties" xmlns:ns2="6d675145-75b6-4d71-a4df-59b092cf21b4" xmlns:ns3="13fcc74b-f3f5-414f-a3fa-01e0cc5d5a4e" targetNamespace="http://schemas.microsoft.com/office/2006/metadata/properties" ma:root="true" ma:fieldsID="f06820965ec2c20f655f76beeb269ec1" ns2:_="" ns3:_="">
     <xsd:import namespace="6d675145-75b6-4d71-a4df-59b092cf21b4"/>
@@ -9025,6 +9283,16 @@
 </ct:contentTypeSchema>
 </file>
 
+<file path=customXml/item2.xml><?xml version="1.0" encoding="utf-8"?>
+<b:Sources xmlns:b="http://schemas.openxmlformats.org/officeDocument/2006/bibliography" xmlns="http://schemas.openxmlformats.org/officeDocument/2006/bibliography" SelectedStyle="/APASixthEditionOfficeOnline.xsl" StyleName="APA" Version="6"/>
+</file>
+
+<file path=customXml/item3.xml><?xml version="1.0" encoding="utf-8"?>
+<p:properties xmlns:p="http://schemas.microsoft.com/office/2006/metadata/properties" xmlns:xsi="http://www.w3.org/2001/XMLSchema-instance" xmlns:pc="http://schemas.microsoft.com/office/infopath/2007/PartnerControls">
+  <documentManagement/>
+</p:properties>
+</file>
+
 <file path=customXml/item4.xml><?xml version="1.0" encoding="utf-8"?>
 <?mso-contentType ?>
 <FormTemplates xmlns="http://schemas.microsoft.com/sharepoint/v3/contenttype/forms">
@@ -9035,23 +9303,6 @@
 </file>
 
 <file path=customXml/itemProps1.xml><?xml version="1.0" encoding="utf-8"?>
-<ds:datastoreItem xmlns:ds="http://schemas.openxmlformats.org/officeDocument/2006/customXml" ds:itemID="{CFB99BA0-7FF1-4A95-AAC5-6BB757ECFCB2}">
-  <ds:schemaRefs>
-    <ds:schemaRef ds:uri="http://schemas.microsoft.com/office/2006/metadata/properties"/>
-    <ds:schemaRef ds:uri="http://schemas.microsoft.com/office/infopath/2007/PartnerControls"/>
-  </ds:schemaRefs>
-</ds:datastoreItem>
-</file>
-
-<file path=customXml/itemProps2.xml><?xml version="1.0" encoding="utf-8"?>
-<ds:datastoreItem xmlns:ds="http://schemas.openxmlformats.org/officeDocument/2006/customXml" ds:itemID="{C3CF9FD0-2FD1-C344-B316-7404713E3150}">
-  <ds:schemaRefs>
-    <ds:schemaRef ds:uri="http://schemas.openxmlformats.org/officeDocument/2006/bibliography"/>
-  </ds:schemaRefs>
-</ds:datastoreItem>
-</file>
-
-<file path=customXml/itemProps3.xml><?xml version="1.0" encoding="utf-8"?>
 <ds:datastoreItem xmlns:ds="http://schemas.openxmlformats.org/officeDocument/2006/customXml" ds:itemID="{ECB8B960-5806-4CAF-B323-28B11D3328D3}">
   <ds:schemaRefs>
     <ds:schemaRef ds:uri="http://schemas.microsoft.com/office/2006/metadata/contentType"/>
@@ -9070,6 +9321,23 @@
 </ds:datastoreItem>
 </file>
 
+<file path=customXml/itemProps2.xml><?xml version="1.0" encoding="utf-8"?>
+<ds:datastoreItem xmlns:ds="http://schemas.openxmlformats.org/officeDocument/2006/customXml" ds:itemID="{C3CF9FD0-2FD1-C344-B316-7404713E3150}">
+  <ds:schemaRefs>
+    <ds:schemaRef ds:uri="http://schemas.openxmlformats.org/officeDocument/2006/bibliography"/>
+  </ds:schemaRefs>
+</ds:datastoreItem>
+</file>
+
+<file path=customXml/itemProps3.xml><?xml version="1.0" encoding="utf-8"?>
+<ds:datastoreItem xmlns:ds="http://schemas.openxmlformats.org/officeDocument/2006/customXml" ds:itemID="{CFB99BA0-7FF1-4A95-AAC5-6BB757ECFCB2}">
+  <ds:schemaRefs>
+    <ds:schemaRef ds:uri="http://schemas.microsoft.com/office/2006/metadata/properties"/>
+    <ds:schemaRef ds:uri="http://schemas.microsoft.com/office/infopath/2007/PartnerControls"/>
+  </ds:schemaRefs>
+</ds:datastoreItem>
+</file>
+
 <file path=customXml/itemProps4.xml><?xml version="1.0" encoding="utf-8"?>
 <ds:datastoreItem xmlns:ds="http://schemas.openxmlformats.org/officeDocument/2006/customXml" ds:itemID="{218FAFB2-64F2-42A3-A245-5EF09DCD8849}">
   <ds:schemaRefs>

</xml_diff>